<commit_message>
Modifica proposta di progetto, creazione PDF mancanti
</commit_message>
<xml_diff>
--- a/Documentazione/CM/CMv0.09.docx
+++ b/Documentazione/CM/CMv0.09.docx
@@ -1646,7 +1646,15 @@
                 <w:b w:val="0"/>
                 <w:szCs w:val="24"/>
               </w:rPr>
-              <w:t>0.08</w:t>
+              <w:t>0.0</w:t>
+            </w:r>
+            <w:r>
+              <w:rPr>
+                <w:rFonts w:cs="Arial"/>
+                <w:b w:val="0"/>
+                <w:szCs w:val="24"/>
+              </w:rPr>
+              <w:t>9</w:t>
             </w:r>
           </w:p>
         </w:tc>
@@ -3772,8 +3780,8 @@
           <w:color w:val="000000" w:themeColor="text1"/>
         </w:rPr>
       </w:pPr>
-      <w:bookmarkStart w:id="4" w:name="_Hlk532375721"/>
-      <w:bookmarkStart w:id="5" w:name="_Toc536611409"/>
+      <w:bookmarkStart w:id="4" w:name="_Toc536611409"/>
+      <w:bookmarkStart w:id="5" w:name="_Hlk532375721"/>
       <w:r>
         <w:rPr>
           <w:rFonts w:ascii="Arial" w:hAnsi="Arial" w:cs="Arial"/>
@@ -3783,7 +3791,7 @@
         <w:lastRenderedPageBreak/>
         <w:t>1 - Organizzazione del gruppo</w:t>
       </w:r>
-      <w:bookmarkEnd w:id="5"/>
+      <w:bookmarkEnd w:id="4"/>
       <w:r>
         <w:rPr>
           <w:rFonts w:ascii="Arial" w:hAnsi="Arial" w:cs="Arial"/>
@@ -3823,7 +3831,7 @@
         <w:fldChar w:fldCharType="end"/>
       </w:r>
     </w:p>
-    <w:bookmarkEnd w:id="4"/>
+    <w:bookmarkEnd w:id="5"/>
     <w:p>
       <w:pPr>
         <w:rPr>
@@ -9191,52 +9199,47 @@
       </w:pPr>
       <w:bookmarkStart w:id="16" w:name="_Toc536611420"/>
       <w:r>
-        <w:t>2.6 Convenzi</w:t>
-      </w:r>
-      <w:bookmarkStart w:id="17" w:name="_GoBack"/>
+        <w:t>2.6 Convenzioni nella nominazione dei file</w:t>
+      </w:r>
+      <w:bookmarkEnd w:id="16"/>
+    </w:p>
+    <w:p/>
+    <w:p>
+      <w:pPr>
+        <w:pStyle w:val="Titolo2"/>
+      </w:pPr>
+      <w:bookmarkStart w:id="17" w:name="_Toc536611421"/>
+      <w:r>
+        <w:t>2.7 Convenzioni nel codice</w:t>
+      </w:r>
       <w:bookmarkEnd w:id="17"/>
-      <w:r>
-        <w:t>oni nella nominazione dei file</w:t>
-      </w:r>
-      <w:bookmarkEnd w:id="16"/>
     </w:p>
     <w:p/>
     <w:p>
       <w:pPr>
         <w:pStyle w:val="Titolo2"/>
       </w:pPr>
-      <w:bookmarkStart w:id="18" w:name="_Toc536611421"/>
-      <w:r>
-        <w:t>2.7 Convenzioni nel codice</w:t>
+      <w:bookmarkStart w:id="18" w:name="_Toc536611422"/>
+      <w:r>
+        <w:t xml:space="preserve">2.8 </w:t>
+      </w:r>
+      <w:proofErr w:type="spellStart"/>
+      <w:r>
+        <w:t>Change</w:t>
+      </w:r>
+      <w:proofErr w:type="spellEnd"/>
+      <w:r>
+        <w:t xml:space="preserve"> </w:t>
+      </w:r>
+      <w:proofErr w:type="spellStart"/>
+      <w:r>
+        <w:t>Request</w:t>
+      </w:r>
+      <w:proofErr w:type="spellEnd"/>
+      <w:r>
+        <w:t xml:space="preserve"> Form</w:t>
       </w:r>
       <w:bookmarkEnd w:id="18"/>
-    </w:p>
-    <w:p/>
-    <w:p>
-      <w:pPr>
-        <w:pStyle w:val="Titolo2"/>
-      </w:pPr>
-      <w:bookmarkStart w:id="19" w:name="_Toc536611422"/>
-      <w:r>
-        <w:t xml:space="preserve">2.8 </w:t>
-      </w:r>
-      <w:proofErr w:type="spellStart"/>
-      <w:r>
-        <w:t>Change</w:t>
-      </w:r>
-      <w:proofErr w:type="spellEnd"/>
-      <w:r>
-        <w:t xml:space="preserve"> </w:t>
-      </w:r>
-      <w:proofErr w:type="spellStart"/>
-      <w:r>
-        <w:t>Request</w:t>
-      </w:r>
-      <w:proofErr w:type="spellEnd"/>
-      <w:r>
-        <w:t xml:space="preserve"> Form</w:t>
-      </w:r>
-      <w:bookmarkEnd w:id="19"/>
     </w:p>
     <w:p/>
     <w:p>
@@ -9624,14 +9627,14 @@
       <w:pPr>
         <w:pStyle w:val="Titolo2"/>
       </w:pPr>
-      <w:bookmarkStart w:id="20" w:name="_Toc536611423"/>
+      <w:bookmarkStart w:id="19" w:name="_Toc536611423"/>
       <w:r>
         <w:t xml:space="preserve">2.9 Documentazione del </w:t>
       </w:r>
       <w:r>
         <w:t>sistema</w:t>
       </w:r>
-      <w:bookmarkEnd w:id="20"/>
+      <w:bookmarkEnd w:id="19"/>
     </w:p>
     <w:p>
       <w:pPr>
@@ -9798,7 +9801,7 @@
           <w:u w:val="single"/>
         </w:rPr>
       </w:pPr>
-      <w:bookmarkStart w:id="21" w:name="_Toc536611424"/>
+      <w:bookmarkStart w:id="20" w:name="_Toc536611424"/>
       <w:r>
         <w:rPr>
           <w:rFonts w:ascii="Arial" w:hAnsi="Arial" w:cs="Arial"/>
@@ -9807,7 +9810,7 @@
         </w:rPr>
         <w:t>2.9.1 – Il documento dei requisiti</w:t>
       </w:r>
-      <w:bookmarkEnd w:id="21"/>
+      <w:bookmarkEnd w:id="20"/>
       <w:r>
         <w:rPr>
           <w:rFonts w:ascii="Arial" w:hAnsi="Arial" w:cs="Arial"/>
@@ -10230,7 +10233,7 @@
           <w:u w:val="single"/>
         </w:rPr>
       </w:pPr>
-      <w:bookmarkStart w:id="22" w:name="_Toc536611425"/>
+      <w:bookmarkStart w:id="21" w:name="_Toc536611425"/>
       <w:r>
         <w:rPr>
           <w:rFonts w:ascii="Arial" w:hAnsi="Arial" w:cs="Arial"/>
@@ -10239,7 +10242,7 @@
         </w:rPr>
         <w:t>2.9.2 – Il documento di progetto</w:t>
       </w:r>
-      <w:bookmarkEnd w:id="22"/>
+      <w:bookmarkEnd w:id="21"/>
     </w:p>
     <w:p>
       <w:pPr>
@@ -10692,7 +10695,7 @@
           <w:u w:val="single"/>
         </w:rPr>
       </w:pPr>
-      <w:bookmarkStart w:id="23" w:name="_Toc536611426"/>
+      <w:bookmarkStart w:id="22" w:name="_Toc536611426"/>
       <w:r>
         <w:rPr>
           <w:rFonts w:ascii="Arial" w:hAnsi="Arial" w:cs="Arial"/>
@@ -10701,7 +10704,7 @@
         </w:rPr>
         <w:t>2.9.3 – Il documento di design</w:t>
       </w:r>
-      <w:bookmarkEnd w:id="23"/>
+      <w:bookmarkEnd w:id="22"/>
     </w:p>
     <w:p>
       <w:pPr>
@@ -11037,26 +11040,26 @@
       <w:pPr>
         <w:pStyle w:val="Titolo2"/>
       </w:pPr>
-      <w:bookmarkStart w:id="24" w:name="_Toc536611427"/>
+      <w:bookmarkStart w:id="23" w:name="_Toc536611427"/>
       <w:r>
         <w:t>2.10 Il software</w:t>
       </w:r>
+      <w:bookmarkEnd w:id="23"/>
+    </w:p>
+    <w:p>
+      <w:pPr>
+        <w:pStyle w:val="Titolo2"/>
+      </w:pPr>
+    </w:p>
+    <w:p>
+      <w:pPr>
+        <w:pStyle w:val="Titolo2"/>
+      </w:pPr>
+      <w:bookmarkStart w:id="24" w:name="_Toc536611428"/>
+      <w:r>
+        <w:t>2.11 Basi di dati</w:t>
+      </w:r>
       <w:bookmarkEnd w:id="24"/>
-    </w:p>
-    <w:p>
-      <w:pPr>
-        <w:pStyle w:val="Titolo2"/>
-      </w:pPr>
-    </w:p>
-    <w:p>
-      <w:pPr>
-        <w:pStyle w:val="Titolo2"/>
-      </w:pPr>
-      <w:bookmarkStart w:id="25" w:name="_Toc536611428"/>
-      <w:r>
-        <w:t>2.11 Basi di dati</w:t>
-      </w:r>
-      <w:bookmarkEnd w:id="25"/>
     </w:p>
     <w:p>
       <w:pPr>
@@ -11226,16 +11229,31 @@
           <w:rFonts w:cs="Arial"/>
           <w:szCs w:val="24"/>
         </w:rPr>
-        <w:t xml:space="preserve">Descrizione – Descrizione delle tabelle del database e degli attributi in esse presenti; </w:t>
-      </w:r>
-      <w:r>
-        <w:rPr>
-          <w:rFonts w:cs="Arial"/>
-          <w:szCs w:val="24"/>
-          <w:u w:val="single"/>
-        </w:rPr>
-        <w:t>vengono specificati i dati NOT NULL e gli attributi esterni</w:t>
-      </w:r>
+        <w:t xml:space="preserve">Descrizione delle </w:t>
+      </w:r>
+      <w:r>
+        <w:rPr>
+          <w:rFonts w:cs="Arial"/>
+          <w:szCs w:val="24"/>
+        </w:rPr>
+        <w:t>entità</w:t>
+      </w:r>
+      <w:r>
+        <w:rPr>
+          <w:rFonts w:cs="Arial"/>
+          <w:szCs w:val="24"/>
+        </w:rPr>
+        <w:t xml:space="preserve"> del database e de</w:t>
+      </w:r>
+      <w:r>
+        <w:rPr>
+          <w:rFonts w:cs="Arial"/>
+          <w:szCs w:val="24"/>
+        </w:rPr>
+        <w:t>i loro attributi</w:t>
+      </w:r>
+      <w:bookmarkStart w:id="25" w:name="_GoBack"/>
+      <w:bookmarkEnd w:id="25"/>
     </w:p>
     <w:p>
       <w:pPr>
@@ -14168,6 +14186,7 @@
         <w:docPartUnique/>
       </w:docPartObj>
     </w:sdtPr>
+    <w:sdtEndPr/>
     <w:sdtContent>
       <w:p>
         <w:pPr>
@@ -16895,7 +16914,7 @@
 </file>
 
 <file path=customXml/itemProps1.xml><?xml version="1.0" encoding="utf-8"?>
-<ds:datastoreItem xmlns:ds="http://schemas.openxmlformats.org/officeDocument/2006/customXml" ds:itemID="{9B452351-4EBA-47D8-8C6B-0275657D4C2A}">
+<ds:datastoreItem xmlns:ds="http://schemas.openxmlformats.org/officeDocument/2006/customXml" ds:itemID="{5C4120C1-64AC-4C8B-8F99-C95404FBB0C3}">
   <ds:schemaRefs>
     <ds:schemaRef ds:uri="http://schemas.openxmlformats.org/officeDocument/2006/bibliography"/>
   </ds:schemaRefs>

</xml_diff>